<commit_message>
last check on coding and report.
Rerun the code and it seems all working fine and no error appearing. its a good sign.
</commit_message>
<xml_diff>
--- a/CA 2 Strategic Thinking - Arthur.docx
+++ b/CA 2 Strategic Thinking - Arthur.docx
@@ -714,7 +714,27 @@
           <w:szCs w:val="24"/>
           <w:lang w:eastAsia="en-GB"/>
         </w:rPr>
-        <w:t xml:space="preserve"> and any sleeping disease.</w:t>
+        <w:t xml:space="preserve"> and any sleeping </w:t>
+      </w:r>
+      <w:r>
+        <w:rPr>
+          <w:rFonts w:ascii="Times New Roman" w:eastAsia="Times New Roman" w:hAnsi="Times New Roman" w:cs="Times New Roman"/>
+          <w:color w:val="000000"/>
+          <w:sz w:val="24"/>
+          <w:szCs w:val="24"/>
+          <w:lang w:eastAsia="en-GB"/>
+        </w:rPr>
+        <w:t>disorder</w:t>
+      </w:r>
+      <w:r>
+        <w:rPr>
+          <w:rFonts w:ascii="Times New Roman" w:eastAsia="Times New Roman" w:hAnsi="Times New Roman" w:cs="Times New Roman"/>
+          <w:color w:val="000000"/>
+          <w:sz w:val="24"/>
+          <w:szCs w:val="24"/>
+          <w:lang w:eastAsia="en-GB"/>
+        </w:rPr>
+        <w:t>.</w:t>
       </w:r>
     </w:p>
     <w:p>
@@ -999,7 +1019,37 @@
           <w:szCs w:val="24"/>
           <w:lang w:eastAsia="en-GB"/>
         </w:rPr>
-        <w:t xml:space="preserve"> Also I am testing about what is the influence of any sleep disease in the quality of sleep.</w:t>
+        <w:t xml:space="preserve"> Also I am testing about what is the influence of any sleep </w:t>
+      </w:r>
+      <w:r>
+        <w:rPr>
+          <w:rFonts w:ascii="Times New Roman" w:eastAsia="Times New Roman" w:hAnsi="Times New Roman" w:cs="Times New Roman"/>
+          <w:color w:val="000000"/>
+          <w:sz w:val="24"/>
+          <w:szCs w:val="24"/>
+          <w:lang w:eastAsia="en-GB"/>
+        </w:rPr>
+        <w:t>disorder</w:t>
+      </w:r>
+      <w:r>
+        <w:rPr>
+          <w:rFonts w:ascii="Times New Roman" w:eastAsia="Times New Roman" w:hAnsi="Times New Roman" w:cs="Times New Roman"/>
+          <w:color w:val="000000"/>
+          <w:sz w:val="24"/>
+          <w:szCs w:val="24"/>
+          <w:lang w:eastAsia="en-GB"/>
+        </w:rPr>
+        <w:t xml:space="preserve"> </w:t>
+      </w:r>
+      <w:r>
+        <w:rPr>
+          <w:rFonts w:ascii="Times New Roman" w:eastAsia="Times New Roman" w:hAnsi="Times New Roman" w:cs="Times New Roman"/>
+          <w:color w:val="000000"/>
+          <w:sz w:val="24"/>
+          <w:szCs w:val="24"/>
+          <w:lang w:eastAsia="en-GB"/>
+        </w:rPr>
+        <w:t>in the quality of sleep.</w:t>
       </w:r>
       <w:r>
         <w:rPr>
@@ -1309,7 +1359,17 @@
           <w:szCs w:val="24"/>
           <w:lang w:eastAsia="en-GB"/>
         </w:rPr>
-        <w:t xml:space="preserve"> and if the person have or not any sleep disease</w:t>
+        <w:t xml:space="preserve"> and if the person have or not any sleep </w:t>
+      </w:r>
+      <w:r>
+        <w:rPr>
+          <w:rFonts w:ascii="Times New Roman" w:eastAsia="Times New Roman" w:hAnsi="Times New Roman" w:cs="Times New Roman"/>
+          <w:color w:val="000000"/>
+          <w:sz w:val="24"/>
+          <w:szCs w:val="24"/>
+          <w:lang w:eastAsia="en-GB"/>
+        </w:rPr>
+        <w:t>disorder</w:t>
       </w:r>
       <w:r>
         <w:rPr>
@@ -1369,7 +1429,37 @@
           <w:szCs w:val="24"/>
           <w:lang w:eastAsia="en-GB"/>
         </w:rPr>
-        <w:t xml:space="preserve">sleep disease and </w:t>
+        <w:t xml:space="preserve">sleep </w:t>
+      </w:r>
+      <w:r>
+        <w:rPr>
+          <w:rFonts w:ascii="Times New Roman" w:eastAsia="Times New Roman" w:hAnsi="Times New Roman" w:cs="Times New Roman"/>
+          <w:color w:val="000000"/>
+          <w:sz w:val="24"/>
+          <w:szCs w:val="24"/>
+          <w:lang w:eastAsia="en-GB"/>
+        </w:rPr>
+        <w:t>disorder</w:t>
+      </w:r>
+      <w:r>
+        <w:rPr>
+          <w:rFonts w:ascii="Times New Roman" w:eastAsia="Times New Roman" w:hAnsi="Times New Roman" w:cs="Times New Roman"/>
+          <w:color w:val="000000"/>
+          <w:sz w:val="24"/>
+          <w:szCs w:val="24"/>
+          <w:lang w:eastAsia="en-GB"/>
+        </w:rPr>
+        <w:t xml:space="preserve"> </w:t>
+      </w:r>
+      <w:r>
+        <w:rPr>
+          <w:rFonts w:ascii="Times New Roman" w:eastAsia="Times New Roman" w:hAnsi="Times New Roman" w:cs="Times New Roman"/>
+          <w:color w:val="000000"/>
+          <w:sz w:val="24"/>
+          <w:szCs w:val="24"/>
+          <w:lang w:eastAsia="en-GB"/>
+        </w:rPr>
+        <w:t xml:space="preserve">and </w:t>
       </w:r>
       <w:r>
         <w:rPr>
@@ -1660,7 +1750,37 @@
           <w:szCs w:val="25"/>
           <w:lang w:eastAsia="en-GB"/>
         </w:rPr>
-        <w:t xml:space="preserve"> have jobs where requires longer shifts and people with higher level of stress have worst sleep quality. Also, people with some sleep disease tend to have worst sleep quality.</w:t>
+        <w:t xml:space="preserve"> have jobs where requires longer shifts and people with higher level of stress have worst sleep quality. Also, people with some sleep </w:t>
+      </w:r>
+      <w:r>
+        <w:rPr>
+          <w:rFonts w:ascii="Times New Roman" w:eastAsia="Times New Roman" w:hAnsi="Times New Roman" w:cs="Times New Roman"/>
+          <w:color w:val="000000"/>
+          <w:sz w:val="24"/>
+          <w:szCs w:val="24"/>
+          <w:lang w:eastAsia="en-GB"/>
+        </w:rPr>
+        <w:t>disorder</w:t>
+      </w:r>
+      <w:r>
+        <w:rPr>
+          <w:rFonts w:ascii="Times New Roman" w:eastAsia="Times New Roman" w:hAnsi="Times New Roman" w:cs="Times New Roman"/>
+          <w:color w:val="000000"/>
+          <w:sz w:val="25"/>
+          <w:szCs w:val="25"/>
+          <w:lang w:eastAsia="en-GB"/>
+        </w:rPr>
+        <w:t xml:space="preserve"> </w:t>
+      </w:r>
+      <w:r>
+        <w:rPr>
+          <w:rFonts w:ascii="Times New Roman" w:eastAsia="Times New Roman" w:hAnsi="Times New Roman" w:cs="Times New Roman"/>
+          <w:color w:val="000000"/>
+          <w:sz w:val="25"/>
+          <w:szCs w:val="25"/>
+          <w:lang w:eastAsia="en-GB"/>
+        </w:rPr>
+        <w:t>tend to have worst sleep quality.</w:t>
       </w:r>
     </w:p>
     <w:p>
@@ -2661,7 +2781,26 @@
           <w:szCs w:val="24"/>
           <w:lang w:eastAsia="en-GB"/>
         </w:rPr>
-        <w:t xml:space="preserve">Using heatmaps to test the corelation between my features, I could see the age and apnea are correlated, but insomnia no and could be a good predictor for the absence of a disease. Also, the sleep duration and quality don’t have any relation with disorders, but the disorders affects the sleep quality and duration negatively, without a disorder, these values are higher. </w:t>
+        <w:t xml:space="preserve">Using heatmaps to test the corelation between my features, I could see the age and apnea are correlated, but insomnia no and could be a good predictor for the absence of a </w:t>
+      </w:r>
+      <w:r>
+        <w:rPr>
+          <w:rFonts w:ascii="Times New Roman" w:eastAsia="Times New Roman" w:hAnsi="Times New Roman" w:cs="Times New Roman"/>
+          <w:color w:val="000000"/>
+          <w:sz w:val="24"/>
+          <w:szCs w:val="24"/>
+          <w:lang w:eastAsia="en-GB"/>
+        </w:rPr>
+        <w:t>disorder</w:t>
+      </w:r>
+      <w:r>
+        <w:rPr>
+          <w:rFonts w:ascii="Times New Roman" w:eastAsia="Times New Roman" w:hAnsi="Times New Roman" w:cs="Times New Roman"/>
+          <w:sz w:val="24"/>
+          <w:szCs w:val="24"/>
+          <w:lang w:eastAsia="en-GB"/>
+        </w:rPr>
+        <w:t xml:space="preserve">. Also, the sleep duration and quality don’t have any relation with disorders, but the disorders affects the sleep quality and duration negatively, without a disorder, these values are higher. </w:t>
       </w:r>
       <w:r>
         <w:rPr>
@@ -2910,6 +3049,509 @@
         </w:rPr>
         <w:t>Now testing the module for some of Machine Learning tests, I initially used the OLS Regression and got 0.791 accuracy. When I tested linear regression, I got the same value of 0.791.</w:t>
       </w:r>
+      <w:r>
+        <w:rPr>
+          <w:rFonts w:ascii="Times New Roman" w:eastAsia="Times New Roman" w:hAnsi="Times New Roman" w:cs="Times New Roman"/>
+          <w:sz w:val="24"/>
+          <w:szCs w:val="24"/>
+          <w:lang w:eastAsia="en-GB"/>
+        </w:rPr>
+        <w:t xml:space="preserve"> Those values are not a high accuracy, because it is under 80%. </w:t>
+      </w:r>
+    </w:p>
+    <w:p>
+      <w:pPr>
+        <w:spacing w:after="240" w:line="240" w:lineRule="auto"/>
+        <w:rPr>
+          <w:rFonts w:ascii="Times New Roman" w:eastAsia="Times New Roman" w:hAnsi="Times New Roman" w:cs="Times New Roman"/>
+          <w:sz w:val="24"/>
+          <w:szCs w:val="24"/>
+          <w:lang w:eastAsia="en-GB"/>
+        </w:rPr>
+      </w:pPr>
+      <w:r>
+        <w:rPr>
+          <w:rFonts w:ascii="Times New Roman" w:eastAsia="Times New Roman" w:hAnsi="Times New Roman" w:cs="Times New Roman"/>
+          <w:sz w:val="24"/>
+          <w:szCs w:val="24"/>
+          <w:lang w:eastAsia="en-GB"/>
+        </w:rPr>
+        <w:t xml:space="preserve">The other test I did was </w:t>
+      </w:r>
+      <w:proofErr w:type="spellStart"/>
+      <w:r>
+        <w:rPr>
+          <w:rFonts w:ascii="Times New Roman" w:eastAsia="Times New Roman" w:hAnsi="Times New Roman" w:cs="Times New Roman"/>
+          <w:sz w:val="24"/>
+          <w:szCs w:val="24"/>
+          <w:lang w:eastAsia="en-GB"/>
+        </w:rPr>
+        <w:t>kNN</w:t>
+      </w:r>
+      <w:proofErr w:type="spellEnd"/>
+      <w:r>
+        <w:rPr>
+          <w:rFonts w:ascii="Times New Roman" w:eastAsia="Times New Roman" w:hAnsi="Times New Roman" w:cs="Times New Roman"/>
+          <w:sz w:val="24"/>
+          <w:szCs w:val="24"/>
+          <w:lang w:eastAsia="en-GB"/>
+        </w:rPr>
+        <w:t xml:space="preserve"> model, and according </w:t>
+      </w:r>
+      <w:r>
+        <w:rPr>
+          <w:rFonts w:ascii="Times New Roman" w:eastAsia="Times New Roman" w:hAnsi="Times New Roman" w:cs="Times New Roman"/>
+          <w:sz w:val="24"/>
+          <w:szCs w:val="24"/>
+          <w:lang w:eastAsia="en-GB"/>
+        </w:rPr>
+        <w:t>Prakash </w:t>
+      </w:r>
+      <w:proofErr w:type="spellStart"/>
+      <w:r>
+        <w:rPr>
+          <w:rFonts w:ascii="Times New Roman" w:eastAsia="Times New Roman" w:hAnsi="Times New Roman" w:cs="Times New Roman"/>
+          <w:sz w:val="24"/>
+          <w:szCs w:val="24"/>
+          <w:lang w:eastAsia="en-GB"/>
+        </w:rPr>
+        <w:t>Shyam</w:t>
+      </w:r>
+      <w:proofErr w:type="spellEnd"/>
+      <w:r>
+        <w:rPr>
+          <w:rFonts w:ascii="Times New Roman" w:eastAsia="Times New Roman" w:hAnsi="Times New Roman" w:cs="Times New Roman"/>
+          <w:sz w:val="24"/>
+          <w:szCs w:val="24"/>
+          <w:lang w:eastAsia="en-GB"/>
+        </w:rPr>
+        <w:t xml:space="preserve">(2023), </w:t>
+      </w:r>
+      <w:proofErr w:type="spellStart"/>
+      <w:r>
+        <w:rPr>
+          <w:rFonts w:ascii="Times New Roman" w:eastAsia="Times New Roman" w:hAnsi="Times New Roman" w:cs="Times New Roman"/>
+          <w:sz w:val="24"/>
+          <w:szCs w:val="24"/>
+          <w:lang w:eastAsia="en-GB"/>
+        </w:rPr>
+        <w:t>kNN</w:t>
+      </w:r>
+      <w:proofErr w:type="spellEnd"/>
+      <w:r>
+        <w:rPr>
+          <w:rFonts w:ascii="Times New Roman" w:eastAsia="Times New Roman" w:hAnsi="Times New Roman" w:cs="Times New Roman"/>
+          <w:sz w:val="24"/>
+          <w:szCs w:val="24"/>
+          <w:lang w:eastAsia="en-GB"/>
+        </w:rPr>
+        <w:t xml:space="preserve"> model is </w:t>
+      </w:r>
+      <w:r>
+        <w:rPr>
+          <w:rFonts w:ascii="Times New Roman" w:eastAsia="Times New Roman" w:hAnsi="Times New Roman" w:cs="Times New Roman"/>
+          <w:sz w:val="24"/>
+          <w:szCs w:val="24"/>
+          <w:lang w:eastAsia="en-GB"/>
+        </w:rPr>
+        <w:t>a simple and effective machine learning algorithm for both classification and regression tasks. In KNN, the idea is to classify an unknown sample based on its distance to the K nearest samples in the training set</w:t>
+      </w:r>
+      <w:r>
+        <w:rPr>
+          <w:rFonts w:ascii="Times New Roman" w:eastAsia="Times New Roman" w:hAnsi="Times New Roman" w:cs="Times New Roman"/>
+          <w:sz w:val="24"/>
+          <w:szCs w:val="24"/>
+          <w:lang w:eastAsia="en-GB"/>
+        </w:rPr>
+        <w:t>.</w:t>
+      </w:r>
+    </w:p>
+    <w:p>
+      <w:pPr>
+        <w:spacing w:after="240" w:line="240" w:lineRule="auto"/>
+        <w:rPr>
+          <w:rFonts w:ascii="Times New Roman" w:eastAsia="Times New Roman" w:hAnsi="Times New Roman" w:cs="Times New Roman"/>
+          <w:sz w:val="24"/>
+          <w:szCs w:val="24"/>
+          <w:lang w:eastAsia="en-GB"/>
+        </w:rPr>
+      </w:pPr>
+      <w:r>
+        <w:rPr>
+          <w:rFonts w:ascii="Times New Roman" w:eastAsia="Times New Roman" w:hAnsi="Times New Roman" w:cs="Times New Roman"/>
+          <w:sz w:val="24"/>
+          <w:szCs w:val="24"/>
+          <w:lang w:eastAsia="en-GB"/>
+        </w:rPr>
+        <w:t>Using this test model, I got a table below and the results that I could extract from there were: in class 0 the precision was 96%, which is a good value. The recall was 98% and the F1-Score was 97%, which means the balance between Precision and Recall. The support for class 0 was 55, meaning the true instances for this class.</w:t>
+      </w:r>
+    </w:p>
+    <w:p>
+      <w:pPr>
+        <w:spacing w:after="240" w:line="240" w:lineRule="auto"/>
+        <w:rPr>
+          <w:rFonts w:ascii="Times New Roman" w:eastAsia="Times New Roman" w:hAnsi="Times New Roman" w:cs="Times New Roman"/>
+          <w:sz w:val="24"/>
+          <w:szCs w:val="24"/>
+          <w:lang w:eastAsia="en-GB"/>
+        </w:rPr>
+      </w:pPr>
+      <w:r>
+        <w:rPr>
+          <w:rFonts w:ascii="Times New Roman" w:eastAsia="Times New Roman" w:hAnsi="Times New Roman" w:cs="Times New Roman"/>
+          <w:sz w:val="24"/>
+          <w:szCs w:val="24"/>
+          <w:lang w:eastAsia="en-GB"/>
+        </w:rPr>
+        <w:t>Classes with high precision ratio means there are many actually positive values and low false positive. In class 1 it is possible to see the precision was 70%, which is a lower value, not very accurate and the recall was 82% which is a bit better, but still not a satisfy result. The F1-Score for this class was 76% with 17 actual occurrences.</w:t>
+      </w:r>
+    </w:p>
+    <w:p>
+      <w:pPr>
+        <w:spacing w:after="240" w:line="240" w:lineRule="auto"/>
+        <w:rPr>
+          <w:rFonts w:ascii="Times New Roman" w:eastAsia="Times New Roman" w:hAnsi="Times New Roman" w:cs="Times New Roman"/>
+          <w:sz w:val="24"/>
+          <w:szCs w:val="24"/>
+          <w:lang w:eastAsia="en-GB"/>
+        </w:rPr>
+      </w:pPr>
+      <w:r>
+        <w:rPr>
+          <w:rFonts w:ascii="Times New Roman" w:eastAsia="Times New Roman" w:hAnsi="Times New Roman" w:cs="Times New Roman"/>
+          <w:sz w:val="24"/>
+          <w:szCs w:val="24"/>
+          <w:lang w:eastAsia="en-GB"/>
+        </w:rPr>
+        <w:t>For class 2, the precision was a good result of 89%, but the recall was not accrue like the precision, getting a value of only 73%. F1-Score returns 80% and 22 actual occurrences, not a very satisfy value too.</w:t>
+      </w:r>
+    </w:p>
+    <w:p>
+      <w:pPr>
+        <w:spacing w:after="240" w:line="240" w:lineRule="auto"/>
+        <w:rPr>
+          <w:rFonts w:ascii="Times New Roman" w:eastAsia="Times New Roman" w:hAnsi="Times New Roman" w:cs="Times New Roman"/>
+          <w:sz w:val="24"/>
+          <w:szCs w:val="24"/>
+          <w:lang w:eastAsia="en-GB"/>
+        </w:rPr>
+      </w:pPr>
+      <w:r>
+        <w:rPr>
+          <w:rFonts w:ascii="Times New Roman" w:eastAsia="Times New Roman" w:hAnsi="Times New Roman" w:cs="Times New Roman"/>
+          <w:sz w:val="24"/>
+          <w:szCs w:val="24"/>
+          <w:lang w:eastAsia="en-GB"/>
+        </w:rPr>
+        <w:t xml:space="preserve">The other values, micro </w:t>
+      </w:r>
+      <w:proofErr w:type="spellStart"/>
+      <w:r>
+        <w:rPr>
+          <w:rFonts w:ascii="Times New Roman" w:eastAsia="Times New Roman" w:hAnsi="Times New Roman" w:cs="Times New Roman"/>
+          <w:sz w:val="24"/>
+          <w:szCs w:val="24"/>
+          <w:lang w:eastAsia="en-GB"/>
+        </w:rPr>
+        <w:t>avg</w:t>
+      </w:r>
+      <w:proofErr w:type="spellEnd"/>
+      <w:r>
+        <w:rPr>
+          <w:rFonts w:ascii="Times New Roman" w:eastAsia="Times New Roman" w:hAnsi="Times New Roman" w:cs="Times New Roman"/>
+          <w:sz w:val="24"/>
+          <w:szCs w:val="24"/>
+          <w:lang w:eastAsia="en-GB"/>
+        </w:rPr>
+        <w:t xml:space="preserve">, macro </w:t>
+      </w:r>
+      <w:proofErr w:type="spellStart"/>
+      <w:r>
+        <w:rPr>
+          <w:rFonts w:ascii="Times New Roman" w:eastAsia="Times New Roman" w:hAnsi="Times New Roman" w:cs="Times New Roman"/>
+          <w:sz w:val="24"/>
+          <w:szCs w:val="24"/>
+          <w:lang w:eastAsia="en-GB"/>
+        </w:rPr>
+        <w:t>avg</w:t>
+      </w:r>
+      <w:proofErr w:type="spellEnd"/>
+      <w:r>
+        <w:rPr>
+          <w:rFonts w:ascii="Times New Roman" w:eastAsia="Times New Roman" w:hAnsi="Times New Roman" w:cs="Times New Roman"/>
+          <w:sz w:val="24"/>
+          <w:szCs w:val="24"/>
+          <w:lang w:eastAsia="en-GB"/>
+        </w:rPr>
+        <w:t xml:space="preserve">, weighted </w:t>
+      </w:r>
+      <w:proofErr w:type="spellStart"/>
+      <w:r>
+        <w:rPr>
+          <w:rFonts w:ascii="Times New Roman" w:eastAsia="Times New Roman" w:hAnsi="Times New Roman" w:cs="Times New Roman"/>
+          <w:sz w:val="24"/>
+          <w:szCs w:val="24"/>
+          <w:lang w:eastAsia="en-GB"/>
+        </w:rPr>
+        <w:t>avg</w:t>
+      </w:r>
+      <w:proofErr w:type="spellEnd"/>
+      <w:r>
+        <w:rPr>
+          <w:rFonts w:ascii="Times New Roman" w:eastAsia="Times New Roman" w:hAnsi="Times New Roman" w:cs="Times New Roman"/>
+          <w:sz w:val="24"/>
+          <w:szCs w:val="24"/>
+          <w:lang w:eastAsia="en-GB"/>
+        </w:rPr>
+        <w:t xml:space="preserve"> and samples </w:t>
+      </w:r>
+      <w:proofErr w:type="spellStart"/>
+      <w:r>
+        <w:rPr>
+          <w:rFonts w:ascii="Times New Roman" w:eastAsia="Times New Roman" w:hAnsi="Times New Roman" w:cs="Times New Roman"/>
+          <w:sz w:val="24"/>
+          <w:szCs w:val="24"/>
+          <w:lang w:eastAsia="en-GB"/>
+        </w:rPr>
+        <w:t>avg</w:t>
+      </w:r>
+      <w:proofErr w:type="spellEnd"/>
+      <w:r>
+        <w:rPr>
+          <w:rFonts w:ascii="Times New Roman" w:eastAsia="Times New Roman" w:hAnsi="Times New Roman" w:cs="Times New Roman"/>
+          <w:sz w:val="24"/>
+          <w:szCs w:val="24"/>
+          <w:lang w:eastAsia="en-GB"/>
+        </w:rPr>
+        <w:t xml:space="preserve"> got values that can be considered ok, because it considered the three classes. Those values are around 89%, where is a good value, but if you look the class 0 are a bit lower, but if you compare with class 1 it is way higher.</w:t>
+      </w:r>
+    </w:p>
+    <w:p>
+      <w:pPr>
+        <w:spacing w:after="240" w:line="240" w:lineRule="auto"/>
+        <w:rPr>
+          <w:rFonts w:ascii="Times New Roman" w:eastAsia="Times New Roman" w:hAnsi="Times New Roman" w:cs="Times New Roman"/>
+          <w:sz w:val="24"/>
+          <w:szCs w:val="24"/>
+          <w:lang w:eastAsia="en-GB"/>
+        </w:rPr>
+      </w:pPr>
+    </w:p>
+    <w:p>
+      <w:pPr>
+        <w:spacing w:after="240" w:line="240" w:lineRule="auto"/>
+        <w:rPr>
+          <w:rFonts w:ascii="Georgia" w:hAnsi="Georgia"/>
+          <w:i/>
+          <w:iCs/>
+          <w:color w:val="1F1F1F"/>
+        </w:rPr>
+      </w:pPr>
+      <w:r>
+        <w:rPr>
+          <w:rFonts w:ascii="Georgia" w:hAnsi="Georgia"/>
+          <w:i/>
+          <w:iCs/>
+          <w:color w:val="1F1F1F"/>
+        </w:rPr>
+        <w:t xml:space="preserve">Figure 6 – table for </w:t>
+      </w:r>
+      <w:proofErr w:type="spellStart"/>
+      <w:r>
+        <w:rPr>
+          <w:rFonts w:ascii="Georgia" w:hAnsi="Georgia"/>
+          <w:i/>
+          <w:iCs/>
+          <w:color w:val="1F1F1F"/>
+        </w:rPr>
+        <w:t>kNN</w:t>
+      </w:r>
+      <w:proofErr w:type="spellEnd"/>
+      <w:r>
+        <w:rPr>
+          <w:rFonts w:ascii="Georgia" w:hAnsi="Georgia"/>
+          <w:i/>
+          <w:iCs/>
+          <w:color w:val="1F1F1F"/>
+        </w:rPr>
+        <w:t xml:space="preserve"> </w:t>
+      </w:r>
+    </w:p>
+    <w:p>
+      <w:pPr>
+        <w:spacing w:after="240" w:line="240" w:lineRule="auto"/>
+        <w:rPr>
+          <w:rFonts w:ascii="Georgia" w:hAnsi="Georgia"/>
+          <w:color w:val="1F1F1F"/>
+        </w:rPr>
+      </w:pPr>
+      <w:r>
+        <w:rPr>
+          <w:rFonts w:ascii="Georgia" w:hAnsi="Georgia"/>
+          <w:color w:val="1F1F1F"/>
+        </w:rPr>
+        <w:drawing>
+          <wp:inline distT="0" distB="0" distL="0" distR="0" wp14:anchorId="62AA4382" wp14:editId="52F6D478">
+            <wp:extent cx="3090164" cy="1192695"/>
+            <wp:effectExtent l="0" t="0" r="0" b="1270"/>
+            <wp:docPr id="697023395" name="Picture 1"/>
+            <wp:cNvGraphicFramePr>
+              <a:graphicFrameLocks xmlns:a="http://schemas.openxmlformats.org/drawingml/2006/main" noChangeAspect="1"/>
+            </wp:cNvGraphicFramePr>
+            <a:graphic xmlns:a="http://schemas.openxmlformats.org/drawingml/2006/main">
+              <a:graphicData uri="http://schemas.openxmlformats.org/drawingml/2006/picture">
+                <pic:pic xmlns:pic="http://schemas.openxmlformats.org/drawingml/2006/picture">
+                  <pic:nvPicPr>
+                    <pic:cNvPr id="697023395" name=""/>
+                    <pic:cNvPicPr/>
+                  </pic:nvPicPr>
+                  <pic:blipFill>
+                    <a:blip r:embed="rId11"/>
+                    <a:stretch>
+                      <a:fillRect/>
+                    </a:stretch>
+                  </pic:blipFill>
+                  <pic:spPr>
+                    <a:xfrm>
+                      <a:off x="0" y="0"/>
+                      <a:ext cx="3129305" cy="1207802"/>
+                    </a:xfrm>
+                    <a:prstGeom prst="rect">
+                      <a:avLst/>
+                    </a:prstGeom>
+                  </pic:spPr>
+                </pic:pic>
+              </a:graphicData>
+            </a:graphic>
+          </wp:inline>
+        </w:drawing>
+      </w:r>
+    </w:p>
+    <w:p>
+      <w:pPr>
+        <w:spacing w:after="240" w:line="240" w:lineRule="auto"/>
+        <w:rPr>
+          <w:rFonts w:ascii="Times New Roman" w:eastAsia="Times New Roman" w:hAnsi="Times New Roman" w:cs="Times New Roman"/>
+          <w:sz w:val="24"/>
+          <w:szCs w:val="24"/>
+          <w:lang w:eastAsia="en-GB"/>
+        </w:rPr>
+      </w:pPr>
+    </w:p>
+    <w:p>
+      <w:pPr>
+        <w:spacing w:after="240" w:line="240" w:lineRule="auto"/>
+        <w:rPr>
+          <w:rFonts w:ascii="Times New Roman" w:eastAsia="Times New Roman" w:hAnsi="Times New Roman" w:cs="Times New Roman"/>
+          <w:sz w:val="24"/>
+          <w:szCs w:val="24"/>
+          <w:lang w:eastAsia="en-GB"/>
+        </w:rPr>
+      </w:pPr>
+      <w:r>
+        <w:rPr>
+          <w:rFonts w:ascii="Times New Roman" w:eastAsia="Times New Roman" w:hAnsi="Times New Roman" w:cs="Times New Roman"/>
+          <w:sz w:val="24"/>
+          <w:szCs w:val="24"/>
+          <w:lang w:eastAsia="en-GB"/>
+        </w:rPr>
+        <w:lastRenderedPageBreak/>
+        <w:t xml:space="preserve">The confusion matrix have results similar with the </w:t>
+      </w:r>
+      <w:proofErr w:type="spellStart"/>
+      <w:r>
+        <w:rPr>
+          <w:rFonts w:ascii="Times New Roman" w:eastAsia="Times New Roman" w:hAnsi="Times New Roman" w:cs="Times New Roman"/>
+          <w:sz w:val="24"/>
+          <w:szCs w:val="24"/>
+          <w:lang w:eastAsia="en-GB"/>
+        </w:rPr>
+        <w:t>kNN</w:t>
+      </w:r>
+      <w:proofErr w:type="spellEnd"/>
+      <w:r>
+        <w:rPr>
+          <w:rFonts w:ascii="Times New Roman" w:eastAsia="Times New Roman" w:hAnsi="Times New Roman" w:cs="Times New Roman"/>
+          <w:sz w:val="24"/>
+          <w:szCs w:val="24"/>
+          <w:lang w:eastAsia="en-GB"/>
+        </w:rPr>
+        <w:t xml:space="preserve"> table, but with values bit lower than the previous test. The diagonal showing good values and the misclassified values are low, so it is satisfy result. </w:t>
+      </w:r>
+    </w:p>
+    <w:p>
+      <w:pPr>
+        <w:spacing w:after="240" w:line="240" w:lineRule="auto"/>
+        <w:rPr>
+          <w:rFonts w:ascii="Times New Roman" w:eastAsia="Times New Roman" w:hAnsi="Times New Roman" w:cs="Times New Roman"/>
+          <w:i/>
+          <w:iCs/>
+          <w:lang w:eastAsia="en-GB"/>
+        </w:rPr>
+      </w:pPr>
+      <w:r>
+        <w:rPr>
+          <w:rFonts w:ascii="Times New Roman" w:eastAsia="Times New Roman" w:hAnsi="Times New Roman" w:cs="Times New Roman"/>
+          <w:i/>
+          <w:iCs/>
+          <w:lang w:eastAsia="en-GB"/>
+        </w:rPr>
+        <w:t xml:space="preserve">Figure 7 – confusion matrix </w:t>
+      </w:r>
+    </w:p>
+    <w:p>
+      <w:pPr>
+        <w:spacing w:after="240" w:line="240" w:lineRule="auto"/>
+        <w:rPr>
+          <w:rFonts w:ascii="Times New Roman" w:eastAsia="Times New Roman" w:hAnsi="Times New Roman" w:cs="Times New Roman"/>
+          <w:sz w:val="24"/>
+          <w:szCs w:val="24"/>
+          <w:lang w:eastAsia="en-GB"/>
+        </w:rPr>
+      </w:pPr>
+      <w:r>
+        <w:rPr>
+          <w:rFonts w:ascii="Times New Roman" w:eastAsia="Times New Roman" w:hAnsi="Times New Roman" w:cs="Times New Roman"/>
+          <w:sz w:val="24"/>
+          <w:szCs w:val="24"/>
+          <w:lang w:eastAsia="en-GB"/>
+        </w:rPr>
+        <w:drawing>
+          <wp:inline distT="0" distB="0" distL="0" distR="0" wp14:anchorId="7F71B575" wp14:editId="1B4B1428">
+            <wp:extent cx="3037398" cy="2592125"/>
+            <wp:effectExtent l="0" t="0" r="0" b="0"/>
+            <wp:docPr id="1735348417" name="Picture 1"/>
+            <wp:cNvGraphicFramePr>
+              <a:graphicFrameLocks xmlns:a="http://schemas.openxmlformats.org/drawingml/2006/main" noChangeAspect="1"/>
+            </wp:cNvGraphicFramePr>
+            <a:graphic xmlns:a="http://schemas.openxmlformats.org/drawingml/2006/main">
+              <a:graphicData uri="http://schemas.openxmlformats.org/drawingml/2006/picture">
+                <pic:pic xmlns:pic="http://schemas.openxmlformats.org/drawingml/2006/picture">
+                  <pic:nvPicPr>
+                    <pic:cNvPr id="1735348417" name=""/>
+                    <pic:cNvPicPr/>
+                  </pic:nvPicPr>
+                  <pic:blipFill>
+                    <a:blip r:embed="rId12"/>
+                    <a:stretch>
+                      <a:fillRect/>
+                    </a:stretch>
+                  </pic:blipFill>
+                  <pic:spPr>
+                    <a:xfrm>
+                      <a:off x="0" y="0"/>
+                      <a:ext cx="3052799" cy="2605268"/>
+                    </a:xfrm>
+                    <a:prstGeom prst="rect">
+                      <a:avLst/>
+                    </a:prstGeom>
+                  </pic:spPr>
+                </pic:pic>
+              </a:graphicData>
+            </a:graphic>
+          </wp:inline>
+        </w:drawing>
+      </w:r>
     </w:p>
     <w:p>
       <w:pPr>
@@ -2930,6 +3572,452 @@
         </w:rPr>
         <w:br/>
       </w:r>
+      <w:r>
+        <w:rPr>
+          <w:rFonts w:ascii="Times New Roman" w:eastAsia="Times New Roman" w:hAnsi="Times New Roman" w:cs="Times New Roman"/>
+          <w:sz w:val="24"/>
+          <w:szCs w:val="24"/>
+          <w:lang w:eastAsia="en-GB"/>
+        </w:rPr>
+        <w:t xml:space="preserve">Testing the decision tree, which according SONG(2015), </w:t>
+      </w:r>
+      <w:r>
+        <w:rPr>
+          <w:rFonts w:ascii="Times New Roman" w:eastAsia="Times New Roman" w:hAnsi="Times New Roman" w:cs="Times New Roman"/>
+          <w:sz w:val="24"/>
+          <w:szCs w:val="24"/>
+          <w:lang w:eastAsia="en-GB"/>
+        </w:rPr>
+        <w:t>Decision tree methodology is a commonly used data mining method for establishing classification systems based on multiple covariates or for developing prediction algorithms for a target variable. This method classifies a population into branch-like segments that construct an inverted tree with a root node, internal nodes, and leaf nodes</w:t>
+      </w:r>
+      <w:r>
+        <w:rPr>
+          <w:rFonts w:ascii="Times New Roman" w:eastAsia="Times New Roman" w:hAnsi="Times New Roman" w:cs="Times New Roman"/>
+          <w:sz w:val="24"/>
+          <w:szCs w:val="24"/>
+          <w:lang w:eastAsia="en-GB"/>
+        </w:rPr>
+        <w:t>.</w:t>
+      </w:r>
+    </w:p>
+    <w:p>
+      <w:pPr>
+        <w:spacing w:after="240" w:line="240" w:lineRule="auto"/>
+        <w:rPr>
+          <w:rFonts w:ascii="Times New Roman" w:eastAsia="Times New Roman" w:hAnsi="Times New Roman" w:cs="Times New Roman"/>
+          <w:sz w:val="24"/>
+          <w:szCs w:val="24"/>
+          <w:lang w:eastAsia="en-GB"/>
+        </w:rPr>
+      </w:pPr>
+      <w:r>
+        <w:rPr>
+          <w:rFonts w:ascii="Times New Roman" w:eastAsia="Times New Roman" w:hAnsi="Times New Roman" w:cs="Times New Roman"/>
+          <w:sz w:val="24"/>
+          <w:szCs w:val="24"/>
+          <w:lang w:eastAsia="en-GB"/>
+        </w:rPr>
+        <w:t xml:space="preserve">The classes 0 have the exactly same results of the </w:t>
+      </w:r>
+      <w:proofErr w:type="spellStart"/>
+      <w:r>
+        <w:rPr>
+          <w:rFonts w:ascii="Times New Roman" w:eastAsia="Times New Roman" w:hAnsi="Times New Roman" w:cs="Times New Roman"/>
+          <w:sz w:val="24"/>
+          <w:szCs w:val="24"/>
+          <w:lang w:eastAsia="en-GB"/>
+        </w:rPr>
+        <w:t>kNN</w:t>
+      </w:r>
+      <w:proofErr w:type="spellEnd"/>
+      <w:r>
+        <w:rPr>
+          <w:rFonts w:ascii="Times New Roman" w:eastAsia="Times New Roman" w:hAnsi="Times New Roman" w:cs="Times New Roman"/>
+          <w:sz w:val="24"/>
+          <w:szCs w:val="24"/>
+          <w:lang w:eastAsia="en-GB"/>
+        </w:rPr>
+        <w:t xml:space="preserve">, but for class 1 and 2 they have increased a bit, which turns this more accrue than the previous test, as per table below. </w:t>
+      </w:r>
+    </w:p>
+    <w:p>
+      <w:pPr>
+        <w:spacing w:after="240" w:line="240" w:lineRule="auto"/>
+        <w:rPr>
+          <w:rFonts w:ascii="Times New Roman" w:eastAsia="Times New Roman" w:hAnsi="Times New Roman" w:cs="Times New Roman"/>
+          <w:i/>
+          <w:iCs/>
+          <w:lang w:eastAsia="en-GB"/>
+        </w:rPr>
+      </w:pPr>
+      <w:r>
+        <w:rPr>
+          <w:rFonts w:ascii="Times New Roman" w:eastAsia="Times New Roman" w:hAnsi="Times New Roman" w:cs="Times New Roman"/>
+          <w:i/>
+          <w:iCs/>
+          <w:lang w:eastAsia="en-GB"/>
+        </w:rPr>
+        <w:t>Figure 8 – decision tree table</w:t>
+      </w:r>
+    </w:p>
+    <w:p>
+      <w:pPr>
+        <w:spacing w:after="240" w:line="240" w:lineRule="auto"/>
+        <w:rPr>
+          <w:rFonts w:ascii="Times New Roman" w:eastAsia="Times New Roman" w:hAnsi="Times New Roman" w:cs="Times New Roman"/>
+          <w:sz w:val="24"/>
+          <w:szCs w:val="24"/>
+          <w:lang w:eastAsia="en-GB"/>
+        </w:rPr>
+      </w:pPr>
+      <w:r>
+        <w:rPr>
+          <w:rFonts w:ascii="Times New Roman" w:eastAsia="Times New Roman" w:hAnsi="Times New Roman" w:cs="Times New Roman"/>
+          <w:sz w:val="24"/>
+          <w:szCs w:val="24"/>
+          <w:lang w:eastAsia="en-GB"/>
+        </w:rPr>
+        <w:drawing>
+          <wp:inline distT="0" distB="0" distL="0" distR="0" wp14:anchorId="16F827C8" wp14:editId="5AF2F817">
+            <wp:extent cx="3019560" cy="1166648"/>
+            <wp:effectExtent l="0" t="0" r="3175" b="1905"/>
+            <wp:docPr id="1956498921" name="Picture 1"/>
+            <wp:cNvGraphicFramePr>
+              <a:graphicFrameLocks xmlns:a="http://schemas.openxmlformats.org/drawingml/2006/main" noChangeAspect="1"/>
+            </wp:cNvGraphicFramePr>
+            <a:graphic xmlns:a="http://schemas.openxmlformats.org/drawingml/2006/main">
+              <a:graphicData uri="http://schemas.openxmlformats.org/drawingml/2006/picture">
+                <pic:pic xmlns:pic="http://schemas.openxmlformats.org/drawingml/2006/picture">
+                  <pic:nvPicPr>
+                    <pic:cNvPr id="1956498921" name=""/>
+                    <pic:cNvPicPr/>
+                  </pic:nvPicPr>
+                  <pic:blipFill>
+                    <a:blip r:embed="rId13"/>
+                    <a:stretch>
+                      <a:fillRect/>
+                    </a:stretch>
+                  </pic:blipFill>
+                  <pic:spPr>
+                    <a:xfrm>
+                      <a:off x="0" y="0"/>
+                      <a:ext cx="3073511" cy="1187493"/>
+                    </a:xfrm>
+                    <a:prstGeom prst="rect">
+                      <a:avLst/>
+                    </a:prstGeom>
+                  </pic:spPr>
+                </pic:pic>
+              </a:graphicData>
+            </a:graphic>
+          </wp:inline>
+        </w:drawing>
+      </w:r>
+    </w:p>
+    <w:p>
+      <w:pPr>
+        <w:spacing w:after="240" w:line="240" w:lineRule="auto"/>
+        <w:rPr>
+          <w:rFonts w:ascii="Times New Roman" w:eastAsia="Times New Roman" w:hAnsi="Times New Roman" w:cs="Times New Roman"/>
+          <w:sz w:val="24"/>
+          <w:szCs w:val="24"/>
+          <w:lang w:eastAsia="en-GB"/>
+        </w:rPr>
+      </w:pPr>
+      <w:r>
+        <w:rPr>
+          <w:rFonts w:ascii="Times New Roman" w:eastAsia="Times New Roman" w:hAnsi="Times New Roman" w:cs="Times New Roman"/>
+          <w:sz w:val="24"/>
+          <w:szCs w:val="24"/>
+          <w:lang w:eastAsia="en-GB"/>
+        </w:rPr>
+        <w:t xml:space="preserve">The other confusion matrix shows more accrue as well, showing a slide improvement if compared with the previous one. It </w:t>
+      </w:r>
+      <w:r>
+        <w:rPr>
+          <w:rFonts w:ascii="Times New Roman" w:eastAsia="Times New Roman" w:hAnsi="Times New Roman" w:cs="Times New Roman"/>
+          <w:sz w:val="24"/>
+          <w:szCs w:val="24"/>
+          <w:lang w:eastAsia="en-GB"/>
+        </w:rPr>
+        <w:t>seems a satisfactory result, with a small increase in accuracy compared to the previous test</w:t>
+      </w:r>
+      <w:r>
+        <w:rPr>
+          <w:rFonts w:ascii="Times New Roman" w:eastAsia="Times New Roman" w:hAnsi="Times New Roman" w:cs="Times New Roman"/>
+          <w:sz w:val="24"/>
+          <w:szCs w:val="24"/>
+          <w:lang w:eastAsia="en-GB"/>
+        </w:rPr>
+        <w:t>.</w:t>
+      </w:r>
+    </w:p>
+    <w:p>
+      <w:pPr>
+        <w:spacing w:after="240" w:line="240" w:lineRule="auto"/>
+        <w:rPr>
+          <w:rFonts w:ascii="Times New Roman" w:eastAsia="Times New Roman" w:hAnsi="Times New Roman" w:cs="Times New Roman"/>
+          <w:sz w:val="24"/>
+          <w:szCs w:val="24"/>
+          <w:lang w:eastAsia="en-GB"/>
+        </w:rPr>
+      </w:pPr>
+    </w:p>
+    <w:p>
+      <w:pPr>
+        <w:spacing w:after="240" w:line="240" w:lineRule="auto"/>
+        <w:rPr>
+          <w:rFonts w:ascii="Times New Roman" w:eastAsia="Times New Roman" w:hAnsi="Times New Roman" w:cs="Times New Roman"/>
+          <w:sz w:val="24"/>
+          <w:szCs w:val="24"/>
+          <w:lang w:eastAsia="en-GB"/>
+        </w:rPr>
+      </w:pPr>
+    </w:p>
+    <w:p>
+      <w:pPr>
+        <w:spacing w:after="240" w:line="240" w:lineRule="auto"/>
+        <w:rPr>
+          <w:rFonts w:ascii="Times New Roman" w:eastAsia="Times New Roman" w:hAnsi="Times New Roman" w:cs="Times New Roman"/>
+          <w:sz w:val="24"/>
+          <w:szCs w:val="24"/>
+          <w:lang w:eastAsia="en-GB"/>
+        </w:rPr>
+      </w:pPr>
+    </w:p>
+    <w:p>
+      <w:pPr>
+        <w:spacing w:after="240" w:line="240" w:lineRule="auto"/>
+        <w:rPr>
+          <w:rFonts w:ascii="Times New Roman" w:eastAsia="Times New Roman" w:hAnsi="Times New Roman" w:cs="Times New Roman"/>
+          <w:sz w:val="24"/>
+          <w:szCs w:val="24"/>
+          <w:lang w:eastAsia="en-GB"/>
+        </w:rPr>
+      </w:pPr>
+    </w:p>
+    <w:p>
+      <w:pPr>
+        <w:spacing w:after="240" w:line="240" w:lineRule="auto"/>
+        <w:rPr>
+          <w:rFonts w:ascii="Times New Roman" w:eastAsia="Times New Roman" w:hAnsi="Times New Roman" w:cs="Times New Roman"/>
+          <w:i/>
+          <w:iCs/>
+          <w:lang w:eastAsia="en-GB"/>
+        </w:rPr>
+      </w:pPr>
+    </w:p>
+    <w:p>
+      <w:pPr>
+        <w:spacing w:after="240" w:line="240" w:lineRule="auto"/>
+        <w:rPr>
+          <w:rFonts w:ascii="Times New Roman" w:eastAsia="Times New Roman" w:hAnsi="Times New Roman" w:cs="Times New Roman"/>
+          <w:i/>
+          <w:iCs/>
+          <w:lang w:eastAsia="en-GB"/>
+        </w:rPr>
+      </w:pPr>
+      <w:r>
+        <w:rPr>
+          <w:rFonts w:ascii="Times New Roman" w:eastAsia="Times New Roman" w:hAnsi="Times New Roman" w:cs="Times New Roman"/>
+          <w:i/>
+          <w:iCs/>
+          <w:lang w:eastAsia="en-GB"/>
+        </w:rPr>
+        <w:lastRenderedPageBreak/>
+        <w:t xml:space="preserve">Figure 9 – confusion matrix </w:t>
+      </w:r>
+    </w:p>
+    <w:p>
+      <w:pPr>
+        <w:spacing w:after="240" w:line="240" w:lineRule="auto"/>
+        <w:rPr>
+          <w:rFonts w:ascii="Times New Roman" w:eastAsia="Times New Roman" w:hAnsi="Times New Roman" w:cs="Times New Roman"/>
+          <w:sz w:val="24"/>
+          <w:szCs w:val="24"/>
+          <w:lang w:eastAsia="en-GB"/>
+        </w:rPr>
+      </w:pPr>
+      <w:r>
+        <w:rPr>
+          <w:rFonts w:ascii="Times New Roman" w:eastAsia="Times New Roman" w:hAnsi="Times New Roman" w:cs="Times New Roman"/>
+          <w:sz w:val="24"/>
+          <w:szCs w:val="24"/>
+          <w:lang w:eastAsia="en-GB"/>
+        </w:rPr>
+        <w:drawing>
+          <wp:inline distT="0" distB="0" distL="0" distR="0" wp14:anchorId="6E7E3D76" wp14:editId="1B4FAE67">
+            <wp:extent cx="2995448" cy="2522483"/>
+            <wp:effectExtent l="0" t="0" r="1905" b="5080"/>
+            <wp:docPr id="1581745448" name="Picture 1"/>
+            <wp:cNvGraphicFramePr>
+              <a:graphicFrameLocks xmlns:a="http://schemas.openxmlformats.org/drawingml/2006/main" noChangeAspect="1"/>
+            </wp:cNvGraphicFramePr>
+            <a:graphic xmlns:a="http://schemas.openxmlformats.org/drawingml/2006/main">
+              <a:graphicData uri="http://schemas.openxmlformats.org/drawingml/2006/picture">
+                <pic:pic xmlns:pic="http://schemas.openxmlformats.org/drawingml/2006/picture">
+                  <pic:nvPicPr>
+                    <pic:cNvPr id="1581745448" name=""/>
+                    <pic:cNvPicPr/>
+                  </pic:nvPicPr>
+                  <pic:blipFill>
+                    <a:blip r:embed="rId14"/>
+                    <a:stretch>
+                      <a:fillRect/>
+                    </a:stretch>
+                  </pic:blipFill>
+                  <pic:spPr>
+                    <a:xfrm>
+                      <a:off x="0" y="0"/>
+                      <a:ext cx="3016222" cy="2539977"/>
+                    </a:xfrm>
+                    <a:prstGeom prst="rect">
+                      <a:avLst/>
+                    </a:prstGeom>
+                  </pic:spPr>
+                </pic:pic>
+              </a:graphicData>
+            </a:graphic>
+          </wp:inline>
+        </w:drawing>
+      </w:r>
+    </w:p>
+    <w:p>
+      <w:pPr>
+        <w:spacing w:after="240" w:line="240" w:lineRule="auto"/>
+        <w:rPr>
+          <w:rFonts w:ascii="Times New Roman" w:eastAsia="Times New Roman" w:hAnsi="Times New Roman" w:cs="Times New Roman"/>
+          <w:sz w:val="24"/>
+          <w:szCs w:val="24"/>
+          <w:lang w:eastAsia="en-GB"/>
+        </w:rPr>
+      </w:pPr>
+    </w:p>
+    <w:p>
+      <w:pPr>
+        <w:spacing w:after="240" w:line="240" w:lineRule="auto"/>
+        <w:rPr>
+          <w:rFonts w:ascii="Times New Roman" w:eastAsia="Times New Roman" w:hAnsi="Times New Roman" w:cs="Times New Roman"/>
+          <w:sz w:val="24"/>
+          <w:szCs w:val="24"/>
+          <w:lang w:eastAsia="en-GB"/>
+        </w:rPr>
+      </w:pPr>
+      <w:r>
+        <w:rPr>
+          <w:rFonts w:ascii="Times New Roman" w:eastAsia="Times New Roman" w:hAnsi="Times New Roman" w:cs="Times New Roman"/>
+          <w:sz w:val="24"/>
+          <w:szCs w:val="24"/>
+          <w:lang w:eastAsia="en-GB"/>
+        </w:rPr>
+        <w:t>The final conclusion that I could get from this project was that some variables affect a lot in the quality of sleep, causing some good and clear results. The women who have nurse position or people in general where the occupation demands more hours of working, allowing less resting time seems to have higher level of stress, with worst sleep quality. In the opposite side, people with better positions, where the pressure is smaller if compared with the other group shows higher level of sleep quality and lower level of stress in general.</w:t>
+      </w:r>
+    </w:p>
+    <w:p>
+      <w:pPr>
+        <w:spacing w:after="240" w:line="240" w:lineRule="auto"/>
+        <w:rPr>
+          <w:rFonts w:ascii="Times New Roman" w:eastAsia="Times New Roman" w:hAnsi="Times New Roman" w:cs="Times New Roman"/>
+          <w:sz w:val="24"/>
+          <w:szCs w:val="24"/>
+          <w:lang w:eastAsia="en-GB"/>
+        </w:rPr>
+      </w:pPr>
+      <w:r>
+        <w:rPr>
+          <w:rFonts w:ascii="Times New Roman" w:eastAsia="Times New Roman" w:hAnsi="Times New Roman" w:cs="Times New Roman"/>
+          <w:sz w:val="24"/>
+          <w:szCs w:val="24"/>
+          <w:lang w:eastAsia="en-GB"/>
+        </w:rPr>
+        <w:t xml:space="preserve">People overweight and with age higher seems to have more sleep disorders, which causes a bad night of sleep, increasing the stress level too. In general, healthier people seems to have a better live quality. </w:t>
+      </w:r>
+      <w:r>
+        <w:rPr>
+          <w:rFonts w:ascii="Times New Roman" w:eastAsia="Times New Roman" w:hAnsi="Times New Roman" w:cs="Times New Roman"/>
+          <w:sz w:val="24"/>
+          <w:szCs w:val="24"/>
+          <w:lang w:eastAsia="en-GB"/>
+        </w:rPr>
+        <w:t>This is something that serves as a lesson even for my personal life, to try to maintain healthier habits and have a better quality of life.</w:t>
+      </w:r>
+    </w:p>
+    <w:p>
+      <w:pPr>
+        <w:spacing w:after="240" w:line="240" w:lineRule="auto"/>
+        <w:rPr>
+          <w:rFonts w:ascii="Times New Roman" w:eastAsia="Times New Roman" w:hAnsi="Times New Roman" w:cs="Times New Roman"/>
+          <w:sz w:val="24"/>
+          <w:szCs w:val="24"/>
+          <w:lang w:eastAsia="en-GB"/>
+        </w:rPr>
+      </w:pPr>
+    </w:p>
+    <w:p>
+      <w:pPr>
+        <w:spacing w:after="240" w:line="240" w:lineRule="auto"/>
+        <w:rPr>
+          <w:rFonts w:ascii="Times New Roman" w:eastAsia="Times New Roman" w:hAnsi="Times New Roman" w:cs="Times New Roman"/>
+          <w:sz w:val="24"/>
+          <w:szCs w:val="24"/>
+          <w:lang w:eastAsia="en-GB"/>
+        </w:rPr>
+      </w:pPr>
+    </w:p>
+    <w:p>
+      <w:pPr>
+        <w:spacing w:after="240" w:line="240" w:lineRule="auto"/>
+        <w:rPr>
+          <w:rFonts w:ascii="Times New Roman" w:eastAsia="Times New Roman" w:hAnsi="Times New Roman" w:cs="Times New Roman"/>
+          <w:sz w:val="24"/>
+          <w:szCs w:val="24"/>
+          <w:lang w:eastAsia="en-GB"/>
+        </w:rPr>
+      </w:pPr>
+    </w:p>
+    <w:p>
+      <w:pPr>
+        <w:spacing w:after="240" w:line="240" w:lineRule="auto"/>
+        <w:rPr>
+          <w:rFonts w:ascii="Times New Roman" w:eastAsia="Times New Roman" w:hAnsi="Times New Roman" w:cs="Times New Roman"/>
+          <w:sz w:val="24"/>
+          <w:szCs w:val="24"/>
+          <w:lang w:eastAsia="en-GB"/>
+        </w:rPr>
+      </w:pPr>
+    </w:p>
+    <w:p>
+      <w:pPr>
+        <w:spacing w:after="240" w:line="240" w:lineRule="auto"/>
+        <w:rPr>
+          <w:rFonts w:ascii="Times New Roman" w:eastAsia="Times New Roman" w:hAnsi="Times New Roman" w:cs="Times New Roman"/>
+          <w:sz w:val="24"/>
+          <w:szCs w:val="24"/>
+          <w:lang w:eastAsia="en-GB"/>
+        </w:rPr>
+      </w:pPr>
+    </w:p>
+    <w:p>
+      <w:pPr>
+        <w:spacing w:after="240" w:line="240" w:lineRule="auto"/>
+        <w:rPr>
+          <w:rFonts w:ascii="Times New Roman" w:eastAsia="Times New Roman" w:hAnsi="Times New Roman" w:cs="Times New Roman"/>
+          <w:sz w:val="24"/>
+          <w:szCs w:val="24"/>
+          <w:lang w:eastAsia="en-GB"/>
+        </w:rPr>
+      </w:pPr>
+    </w:p>
+    <w:p>
+      <w:pPr>
+        <w:spacing w:after="240" w:line="240" w:lineRule="auto"/>
+        <w:rPr>
+          <w:rFonts w:ascii="Times New Roman" w:eastAsia="Times New Roman" w:hAnsi="Times New Roman" w:cs="Times New Roman"/>
+          <w:sz w:val="24"/>
+          <w:szCs w:val="24"/>
+          <w:lang w:eastAsia="en-GB"/>
+        </w:rPr>
+      </w:pPr>
     </w:p>
     <w:p>
       <w:pPr>
@@ -3006,6 +4094,7 @@
           <w:szCs w:val="36"/>
           <w:lang w:eastAsia="en-GB"/>
         </w:rPr>
+        <w:lastRenderedPageBreak/>
         <w:t>Reference list</w:t>
       </w:r>
     </w:p>
@@ -3298,6 +4387,86 @@
           <w:lang w:eastAsia="en-GB"/>
         </w:rPr>
         <w:t>://doi.org/10.5664/jcsm.9476.</w:t>
+      </w:r>
+    </w:p>
+    <w:p>
+      <w:pPr>
+        <w:pStyle w:val="NormalWeb"/>
+        <w:spacing w:before="0" w:beforeAutospacing="0" w:after="0" w:afterAutospacing="0" w:line="480" w:lineRule="auto"/>
+        <w:ind w:left="720" w:hanging="720"/>
+        <w:rPr>
+          <w:b/>
+          <w:bCs/>
+          <w:color w:val="000000"/>
+        </w:rPr>
+      </w:pPr>
+      <w:r>
+        <w:rPr>
+          <w:b/>
+          <w:bCs/>
+          <w:color w:val="000000"/>
+        </w:rPr>
+        <w:t xml:space="preserve">Prakash </w:t>
+      </w:r>
+      <w:proofErr w:type="spellStart"/>
+      <w:r>
+        <w:rPr>
+          <w:b/>
+          <w:bCs/>
+          <w:color w:val="000000"/>
+        </w:rPr>
+        <w:t>Shyam</w:t>
+      </w:r>
+      <w:proofErr w:type="spellEnd"/>
+      <w:r>
+        <w:rPr>
+          <w:b/>
+          <w:bCs/>
+          <w:color w:val="000000"/>
+        </w:rPr>
+        <w:t xml:space="preserve">, Karuppiah . “K Nearest </w:t>
+      </w:r>
+      <w:proofErr w:type="spellStart"/>
+      <w:r>
+        <w:rPr>
+          <w:b/>
+          <w:bCs/>
+          <w:color w:val="000000"/>
+        </w:rPr>
+        <w:t>Neighbor</w:t>
+      </w:r>
+      <w:proofErr w:type="spellEnd"/>
+      <w:r>
+        <w:rPr>
+          <w:b/>
+          <w:bCs/>
+          <w:color w:val="000000"/>
+        </w:rPr>
+        <w:t xml:space="preserve"> - an Overview | ScienceDirect Topics.”</w:t>
+      </w:r>
+      <w:r>
+        <w:rPr>
+          <w:b/>
+          <w:bCs/>
+          <w:color w:val="000000"/>
+        </w:rPr>
+        <w:t xml:space="preserve"> </w:t>
+      </w:r>
+      <w:r>
+        <w:rPr>
+          <w:b/>
+          <w:bCs/>
+          <w:color w:val="000000"/>
+        </w:rPr>
+        <w:t>w</w:t>
+      </w:r>
+      <w:r>
+        <w:rPr>
+          <w:b/>
+          <w:bCs/>
+          <w:color w:val="000000"/>
+        </w:rPr>
+        <w:t>ww.sciencedirect.com, 2023, www.sciencedirect.com/topics/biochemistry-genetics-and-molecular-biology/k-nearest-neighbor.</w:t>
       </w:r>
     </w:p>
     <w:p>

</xml_diff>